<commit_message>
Phase 1 Act 2
</commit_message>
<xml_diff>
--- a/Phase 1/Activity 1/Documents/Phase 1 post-implementation Q.docx
+++ b/Phase 1/Activity 1/Documents/Phase 1 post-implementation Q.docx
@@ -1,6 +1,6 @@
 
 <file path=word/document.xml><?xml version="1.0" encoding="utf-8"?>
-<w:document xmlns:wpc="http://schemas.microsoft.com/office/word/2010/wordprocessingCanvas" xmlns:mo="http://schemas.microsoft.com/office/mac/office/2008/main" xmlns:mc="http://schemas.openxmlformats.org/markup-compatibility/2006" xmlns:mv="urn:schemas-microsoft-com:mac:vml" xmlns:o="urn:schemas-microsoft-com:office:office" xmlns:r="http://schemas.openxmlformats.org/officeDocument/2006/relationships" xmlns:m="http://schemas.openxmlformats.org/officeDocument/2006/math" xmlns:v="urn:schemas-microsoft-com:vml" xmlns:wp14="http://schemas.microsoft.com/office/word/2010/wordprocessingDrawing" xmlns:wp="http://schemas.openxmlformats.org/drawingml/2006/wordprocessingDrawing" xmlns:w10="urn:schemas-microsoft-com:office:word" xmlns:w="http://schemas.openxmlformats.org/wordprocessingml/2006/main" xmlns:w14="http://schemas.microsoft.com/office/word/2010/wordml" xmlns:wpg="http://schemas.microsoft.com/office/word/2010/wordprocessingGroup" xmlns:wpi="http://schemas.microsoft.com/office/word/2010/wordprocessingInk" xmlns:wne="http://schemas.microsoft.com/office/word/2006/wordml" xmlns:wps="http://schemas.microsoft.com/office/word/2010/wordprocessingShape" mc:Ignorable="w14 wp14">
+<w:document xmlns:ve="http://schemas.openxmlformats.org/markup-compatibility/2006" xmlns:o="urn:schemas-microsoft-com:office:office" xmlns:r="http://schemas.openxmlformats.org/officeDocument/2006/relationships" xmlns:m="http://schemas.openxmlformats.org/officeDocument/2006/math" xmlns:v="urn:schemas-microsoft-com:vml" xmlns:wp="http://schemas.openxmlformats.org/drawingml/2006/wordprocessingDrawing" xmlns:w10="urn:schemas-microsoft-com:office:word" xmlns:w="http://schemas.openxmlformats.org/wordprocessingml/2006/main" xmlns:wne="http://schemas.microsoft.com/office/word/2006/wordml">
   <w:body>
     <w:p>
       <w:pPr>
@@ -31,7 +31,19 @@
         <w:rPr>
           <w:b w:val="0"/>
         </w:rPr>
-        <w:t>Volunteer # ____________</w:t>
+        <w:t>Volunteer # _________</w:t>
+      </w:r>
+      <w:r>
+        <w:rPr>
+          <w:b w:val="0"/>
+        </w:rPr>
+        <w:t>001</w:t>
+      </w:r>
+      <w:r>
+        <w:rPr>
+          <w:b w:val="0"/>
+        </w:rPr>
+        <w:t>___</w:t>
       </w:r>
       <w:bookmarkEnd w:id="1"/>
     </w:p>
@@ -72,8 +84,14 @@
           <w:ilvl w:val="0"/>
           <w:numId w:val="4"/>
         </w:numPr>
-      </w:pPr>
-      <w:r>
+        <w:rPr>
+          <w:u w:val="single"/>
+        </w:rPr>
+      </w:pPr>
+      <w:r>
+        <w:rPr>
+          <w:u w:val="single"/>
+        </w:rPr>
         <w:t>Deciding how to share data between previously existing sample application code and new code</w:t>
       </w:r>
     </w:p>
@@ -157,8 +175,14 @@
           <w:ilvl w:val="0"/>
           <w:numId w:val="5"/>
         </w:numPr>
-      </w:pPr>
-      <w:r>
+        <w:rPr>
+          <w:u w:val="single"/>
+        </w:rPr>
+      </w:pPr>
+      <w:r>
+        <w:rPr>
+          <w:u w:val="single"/>
+        </w:rPr>
         <w:t>Designing the solutions</w:t>
       </w:r>
     </w:p>
@@ -285,8 +309,14 @@
           <w:ilvl w:val="0"/>
           <w:numId w:val="6"/>
         </w:numPr>
-      </w:pPr>
-      <w:r>
+        <w:rPr>
+          <w:u w:val="single"/>
+        </w:rPr>
+      </w:pPr>
+      <w:r>
+        <w:rPr>
+          <w:u w:val="single"/>
+        </w:rPr>
         <w:t>None of the above</w:t>
       </w:r>
     </w:p>
@@ -367,8 +397,14 @@
           <w:ilvl w:val="0"/>
           <w:numId w:val="7"/>
         </w:numPr>
-      </w:pPr>
-      <w:r>
+        <w:rPr>
+          <w:u w:val="single"/>
+        </w:rPr>
+      </w:pPr>
+      <w:r>
+        <w:rPr>
+          <w:u w:val="single"/>
+        </w:rPr>
         <w:t>Nothing – the implementation is ready for reuse</w:t>
       </w:r>
     </w:p>
@@ -421,7 +457,10 @@
         </w:numPr>
       </w:pPr>
       <w:r>
-        <w:t>Very easy change, the two parts are almost oblivious</w:t>
+        <w:t xml:space="preserve">Very </w:t>
+      </w:r>
+      <w:r>
+        <w:t>easy change, the two parts are almost oblivious</w:t>
       </w:r>
     </w:p>
     <w:p>
@@ -431,8 +470,14 @@
           <w:ilvl w:val="0"/>
           <w:numId w:val="8"/>
         </w:numPr>
-      </w:pPr>
-      <w:r>
+        <w:rPr>
+          <w:u w:val="single"/>
+        </w:rPr>
+      </w:pPr>
+      <w:r>
+        <w:rPr>
+          <w:u w:val="single"/>
+        </w:rPr>
         <w:t>A little difficult as there are some extension related references exists in the original application</w:t>
       </w:r>
     </w:p>
@@ -485,6 +530,7 @@
         </w:numPr>
       </w:pPr>
       <w:r>
+        <w:lastRenderedPageBreak/>
         <w:t>Considerably different</w:t>
       </w:r>
     </w:p>
@@ -507,8 +553,14 @@
           <w:ilvl w:val="0"/>
           <w:numId w:val="9"/>
         </w:numPr>
-      </w:pPr>
-      <w:r>
+        <w:rPr>
+          <w:u w:val="single"/>
+        </w:rPr>
+      </w:pPr>
+      <w:r>
+        <w:rPr>
+          <w:u w:val="single"/>
+        </w:rPr>
         <w:t>A little different</w:t>
       </w:r>
     </w:p>
@@ -586,8 +638,14 @@
           <w:ilvl w:val="0"/>
           <w:numId w:val="9"/>
         </w:numPr>
-      </w:pPr>
-      <w:r>
+        <w:rPr>
+          <w:u w:val="single"/>
+        </w:rPr>
+      </w:pPr>
+      <w:r>
+        <w:rPr>
+          <w:u w:val="single"/>
+        </w:rPr>
         <w:t>A little different</w:t>
       </w:r>
     </w:p>
@@ -668,8 +726,14 @@
           <w:ilvl w:val="0"/>
           <w:numId w:val="10"/>
         </w:numPr>
-      </w:pPr>
-      <w:r>
+        <w:rPr>
+          <w:u w:val="single"/>
+        </w:rPr>
+      </w:pPr>
+      <w:r>
+        <w:rPr>
+          <w:u w:val="single"/>
+        </w:rPr>
         <w:t>No different</w:t>
       </w:r>
     </w:p>
@@ -724,8 +788,14 @@
           <w:ilvl w:val="0"/>
           <w:numId w:val="11"/>
         </w:numPr>
-      </w:pPr>
-      <w:r>
+        <w:rPr>
+          <w:u w:val="single"/>
+        </w:rPr>
+      </w:pPr>
+      <w:r>
+        <w:rPr>
+          <w:u w:val="single"/>
+        </w:rPr>
         <w:t>A little different</w:t>
       </w:r>
     </w:p>
@@ -738,6 +808,7 @@
         </w:numPr>
       </w:pPr>
       <w:r>
+        <w:lastRenderedPageBreak/>
         <w:t>No different</w:t>
       </w:r>
     </w:p>
@@ -793,8 +864,14 @@
           <w:ilvl w:val="0"/>
           <w:numId w:val="12"/>
         </w:numPr>
-      </w:pPr>
-      <w:r>
+        <w:rPr>
+          <w:u w:val="single"/>
+        </w:rPr>
+      </w:pPr>
+      <w:r>
+        <w:rPr>
+          <w:u w:val="single"/>
+        </w:rPr>
         <w:t>Need to introduce new pointcuts</w:t>
       </w:r>
     </w:p>
@@ -841,8 +918,14 @@
           <w:ilvl w:val="0"/>
           <w:numId w:val="12"/>
         </w:numPr>
-      </w:pPr>
-      <w:r>
+        <w:rPr>
+          <w:u w:val="single"/>
+        </w:rPr>
+      </w:pPr>
+      <w:r>
+        <w:rPr>
+          <w:u w:val="single"/>
+        </w:rPr>
         <w:t xml:space="preserve">Require only minor change in implementation </w:t>
       </w:r>
     </w:p>
@@ -1028,6 +1111,7 @@
         </w:numPr>
       </w:pPr>
       <w:r>
+        <w:lastRenderedPageBreak/>
         <w:t>Only need to modify some rules i.e., state machines etc., to accommodate new conversations</w:t>
       </w:r>
     </w:p>
@@ -1097,6 +1181,9 @@
         </w:numPr>
         <w:ind w:left="720"/>
       </w:pPr>
+      <w:r>
+        <w:t>N/A</w:t>
+      </w:r>
     </w:p>
     <w:p>
       <w:pPr>
@@ -1127,6 +1214,12 @@
           <w:rFonts w:ascii="Times New Roman" w:hAnsi="Times New Roman" w:cs="Times New Roman"/>
         </w:rPr>
       </w:pPr>
+      <w:r>
+        <w:rPr>
+          <w:rFonts w:ascii="Times New Roman" w:hAnsi="Times New Roman" w:cs="Times New Roman"/>
+        </w:rPr>
+        <w:t>N/A</w:t>
+      </w:r>
     </w:p>
     <w:p>
       <w:pPr>
@@ -1150,7 +1243,7 @@
 </file>
 
 <file path=word/numbering.xml><?xml version="1.0" encoding="utf-8"?>
-<w:numbering xmlns:wpc="http://schemas.microsoft.com/office/word/2010/wordprocessingCanvas" xmlns:mo="http://schemas.microsoft.com/office/mac/office/2008/main" xmlns:mc="http://schemas.openxmlformats.org/markup-compatibility/2006" xmlns:mv="urn:schemas-microsoft-com:mac:vml" xmlns:o="urn:schemas-microsoft-com:office:office" xmlns:r="http://schemas.openxmlformats.org/officeDocument/2006/relationships" xmlns:m="http://schemas.openxmlformats.org/officeDocument/2006/math" xmlns:v="urn:schemas-microsoft-com:vml" xmlns:wp14="http://schemas.microsoft.com/office/word/2010/wordprocessingDrawing" xmlns:wp="http://schemas.openxmlformats.org/drawingml/2006/wordprocessingDrawing" xmlns:w10="urn:schemas-microsoft-com:office:word" xmlns:w="http://schemas.openxmlformats.org/wordprocessingml/2006/main" xmlns:w14="http://schemas.microsoft.com/office/word/2010/wordml" xmlns:wpg="http://schemas.microsoft.com/office/word/2010/wordprocessingGroup" xmlns:wpi="http://schemas.microsoft.com/office/word/2010/wordprocessingInk" xmlns:wne="http://schemas.microsoft.com/office/word/2006/wordml" xmlns:wps="http://schemas.microsoft.com/office/word/2010/wordprocessingShape" mc:Ignorable="w14 wp14">
+<w:numbering xmlns:ve="http://schemas.openxmlformats.org/markup-compatibility/2006" xmlns:o="urn:schemas-microsoft-com:office:office" xmlns:r="http://schemas.openxmlformats.org/officeDocument/2006/relationships" xmlns:m="http://schemas.openxmlformats.org/officeDocument/2006/math" xmlns:v="urn:schemas-microsoft-com:vml" xmlns:wp="http://schemas.openxmlformats.org/drawingml/2006/wordprocessingDrawing" xmlns:w10="urn:schemas-microsoft-com:office:word" xmlns:w="http://schemas.openxmlformats.org/wordprocessingml/2006/main" xmlns:wne="http://schemas.microsoft.com/office/word/2006/wordml">
   <w:abstractNum w:abstractNumId="0">
     <w:nsid w:val="0FBB1F37"/>
     <w:multiLevelType w:val="multilevel"/>
@@ -2510,7 +2603,7 @@
 </file>
 
 <file path=word/styles.xml><?xml version="1.0" encoding="utf-8"?>
-<w:styles xmlns:mc="http://schemas.openxmlformats.org/markup-compatibility/2006" xmlns:r="http://schemas.openxmlformats.org/officeDocument/2006/relationships" xmlns:w="http://schemas.openxmlformats.org/wordprocessingml/2006/main" xmlns:w14="http://schemas.microsoft.com/office/word/2010/wordml" mc:Ignorable="w14">
+<w:styles xmlns:r="http://schemas.openxmlformats.org/officeDocument/2006/relationships" xmlns:w="http://schemas.openxmlformats.org/wordprocessingml/2006/main">
   <w:docDefaults>
     <w:rPrDefault>
       <w:rPr>
@@ -2522,7 +2615,7 @@
     </w:rPrDefault>
     <w:pPrDefault/>
   </w:docDefaults>
-  <w:latentStyles w:defLockedState="0" w:defUIPriority="99" w:defSemiHidden="1" w:defUnhideWhenUsed="1" w:defQFormat="0" w:count="276">
+  <w:latentStyles w:defLockedState="0" w:defUIPriority="99" w:defSemiHidden="1" w:defUnhideWhenUsed="1" w:defQFormat="0" w:count="267">
     <w:lsdException w:name="Normal" w:semiHidden="0" w:uiPriority="0" w:unhideWhenUsed="0" w:qFormat="1"/>
     <w:lsdException w:name="heading 1" w:semiHidden="0" w:uiPriority="9" w:unhideWhenUsed="0" w:qFormat="1"/>
     <w:lsdException w:name="heading 2" w:uiPriority="9" w:qFormat="1"/>
@@ -2685,6 +2778,7 @@
     <w:uiPriority w:val="99"/>
     <w:semiHidden/>
     <w:unhideWhenUsed/>
+    <w:qFormat/>
     <w:tblPr>
       <w:tblInd w:w="0" w:type="dxa"/>
       <w:tblCellMar>

</xml_diff>